<commit_message>
modifidied internal and external requirements
</commit_message>
<xml_diff>
--- a/Software Design Updated.docx
+++ b/Software Design Updated.docx
@@ -1131,11 +1131,7 @@
           <w:szCs w:val="24"/>
         </w:rPr>
       </w:pPr>
-    </w:p>
-    <w:p>
-      <w:pPr>
-        <w:pStyle w:val="normal0"/>
-        <w:spacing w:line="240" w:lineRule="auto"/>
+      <w:r>
         <w:rPr>
           <w:rFonts w:ascii="Times New Roman" w:eastAsia="Times New Roman" w:hAnsi="Times New Roman" w:cs="Times New Roman"/>
           <w:b/>
@@ -1143,7 +1139,8 @@
           <w:sz w:val="24"/>
           <w:szCs w:val="24"/>
         </w:rPr>
-      </w:pPr>
+        <w:t>Create animal simulation using the documentation provided.</w:t>
+      </w:r>
     </w:p>
     <w:p>
       <w:pPr>
@@ -1157,11 +1154,7 @@
           <w:szCs w:val="24"/>
         </w:rPr>
       </w:pPr>
-    </w:p>
-    <w:p>
-      <w:pPr>
-        <w:pStyle w:val="normal0"/>
-        <w:spacing w:line="240" w:lineRule="auto"/>
+      <w:r>
         <w:rPr>
           <w:rFonts w:ascii="Times New Roman" w:eastAsia="Times New Roman" w:hAnsi="Times New Roman" w:cs="Times New Roman"/>
           <w:b/>
@@ -1169,7 +1162,8 @@
           <w:sz w:val="24"/>
           <w:szCs w:val="24"/>
         </w:rPr>
-      </w:pPr>
+        <w:t>See LabAssignment.pdf , AnimalUML.pdf</w:t>
+      </w:r>
     </w:p>
     <w:p>
       <w:pPr>
@@ -1300,11 +1294,7 @@
           <w:szCs w:val="24"/>
         </w:rPr>
       </w:pPr>
-    </w:p>
-    <w:p>
-      <w:pPr>
-        <w:pStyle w:val="normal0"/>
-        <w:spacing w:line="240" w:lineRule="auto"/>
+      <w:r>
         <w:rPr>
           <w:rFonts w:ascii="Times New Roman" w:eastAsia="Times New Roman" w:hAnsi="Times New Roman" w:cs="Times New Roman"/>
           <w:b/>
@@ -1312,12 +1302,33 @@
           <w:sz w:val="24"/>
           <w:szCs w:val="24"/>
         </w:rPr>
-      </w:pPr>
-    </w:p>
-    <w:p>
-      <w:pPr>
-        <w:pStyle w:val="normal0"/>
-        <w:spacing w:line="240" w:lineRule="auto"/>
+        <w:object w:dxaOrig="1951" w:dyaOrig="810">
+          <v:shapetype id="_x0000_t75" coordsize="21600,21600" o:spt="75" o:preferrelative="t" path="m@4@5l@4@11@9@11@9@5xe" filled="f" stroked="f">
+            <v:stroke joinstyle="miter"/>
+            <v:formulas>
+              <v:f eqn="if lineDrawn pixelLineWidth 0"/>
+              <v:f eqn="sum @0 1 0"/>
+              <v:f eqn="sum 0 0 @1"/>
+              <v:f eqn="prod @2 1 2"/>
+              <v:f eqn="prod @3 21600 pixelWidth"/>
+              <v:f eqn="prod @3 21600 pixelHeight"/>
+              <v:f eqn="sum @0 0 1"/>
+              <v:f eqn="prod @6 1 2"/>
+              <v:f eqn="prod @7 21600 pixelWidth"/>
+              <v:f eqn="sum @8 21600 0"/>
+              <v:f eqn="prod @7 21600 pixelHeight"/>
+              <v:f eqn="sum @10 21600 0"/>
+            </v:formulas>
+            <v:path o:extrusionok="f" gradientshapeok="t" o:connecttype="rect"/>
+            <o:lock v:ext="edit" aspectratio="t"/>
+          </v:shapetype>
+          <v:shape id="_x0000_i1025" type="#_x0000_t75" style="width:97.8pt;height:40.75pt" o:ole="">
+            <v:imagedata r:id="rId8" o:title=""/>
+          </v:shape>
+          <o:OLEObject Type="Embed" ProgID="Package" ShapeID="_x0000_i1025" DrawAspect="Content" ObjectID="_1542436516" r:id="rId9"/>
+        </w:object>
+      </w:r>
+      <w:r>
         <w:rPr>
           <w:rFonts w:ascii="Times New Roman" w:eastAsia="Times New Roman" w:hAnsi="Times New Roman" w:cs="Times New Roman"/>
           <w:b/>
@@ -1325,7 +1336,13 @@
           <w:sz w:val="24"/>
           <w:szCs w:val="24"/>
         </w:rPr>
-      </w:pPr>
+        <w:object w:dxaOrig="1591" w:dyaOrig="810">
+          <v:shape id="_x0000_i1026" type="#_x0000_t75" style="width:79.45pt;height:40.75pt" o:ole="">
+            <v:imagedata r:id="rId10" o:title=""/>
+          </v:shape>
+          <o:OLEObject Type="Embed" ProgID="Package" ShapeID="_x0000_i1026" DrawAspect="Content" ObjectID="_1542436517" r:id="rId11"/>
+        </w:object>
+      </w:r>
     </w:p>
     <w:p>
       <w:pPr>
@@ -1357,14 +1374,80 @@
       <w:pPr>
         <w:pStyle w:val="normal0"/>
         <w:spacing w:line="240" w:lineRule="auto"/>
-      </w:pPr>
-      <w:r>
         <w:rPr>
           <w:rFonts w:ascii="Times New Roman" w:eastAsia="Times New Roman" w:hAnsi="Times New Roman" w:cs="Times New Roman"/>
           <w:b/>
-          <w:sz w:val="24"/>
-          <w:szCs w:val="24"/>
-        </w:rPr>
+          <w:color w:val="FF0000"/>
+          <w:sz w:val="24"/>
+          <w:szCs w:val="24"/>
+        </w:rPr>
+      </w:pPr>
+    </w:p>
+    <w:p>
+      <w:pPr>
+        <w:pStyle w:val="normal0"/>
+        <w:spacing w:line="240" w:lineRule="auto"/>
+        <w:rPr>
+          <w:rFonts w:ascii="Times New Roman" w:eastAsia="Times New Roman" w:hAnsi="Times New Roman" w:cs="Times New Roman"/>
+          <w:b/>
+          <w:color w:val="FF0000"/>
+          <w:sz w:val="24"/>
+          <w:szCs w:val="24"/>
+        </w:rPr>
+      </w:pPr>
+    </w:p>
+    <w:p>
+      <w:pPr>
+        <w:pStyle w:val="normal0"/>
+        <w:spacing w:line="240" w:lineRule="auto"/>
+        <w:rPr>
+          <w:rFonts w:ascii="Times New Roman" w:eastAsia="Times New Roman" w:hAnsi="Times New Roman" w:cs="Times New Roman"/>
+          <w:b/>
+          <w:color w:val="FF0000"/>
+          <w:sz w:val="24"/>
+          <w:szCs w:val="24"/>
+        </w:rPr>
+      </w:pPr>
+    </w:p>
+    <w:p>
+      <w:pPr>
+        <w:pStyle w:val="normal0"/>
+        <w:spacing w:line="240" w:lineRule="auto"/>
+        <w:rPr>
+          <w:rFonts w:ascii="Times New Roman" w:eastAsia="Times New Roman" w:hAnsi="Times New Roman" w:cs="Times New Roman"/>
+          <w:b/>
+          <w:color w:val="FF0000"/>
+          <w:sz w:val="24"/>
+          <w:szCs w:val="24"/>
+        </w:rPr>
+      </w:pPr>
+    </w:p>
+    <w:p>
+      <w:pPr>
+        <w:pStyle w:val="normal0"/>
+        <w:spacing w:line="240" w:lineRule="auto"/>
+        <w:rPr>
+          <w:rFonts w:ascii="Times New Roman" w:eastAsia="Times New Roman" w:hAnsi="Times New Roman" w:cs="Times New Roman"/>
+          <w:b/>
+          <w:color w:val="FF0000"/>
+          <w:sz w:val="24"/>
+          <w:szCs w:val="24"/>
+        </w:rPr>
+      </w:pPr>
+    </w:p>
+    <w:p>
+      <w:pPr>
+        <w:pStyle w:val="normal0"/>
+        <w:spacing w:line="240" w:lineRule="auto"/>
+      </w:pPr>
+      <w:r>
+        <w:rPr>
+          <w:rFonts w:ascii="Times New Roman" w:eastAsia="Times New Roman" w:hAnsi="Times New Roman" w:cs="Times New Roman"/>
+          <w:b/>
+          <w:sz w:val="24"/>
+          <w:szCs w:val="24"/>
+        </w:rPr>
+        <w:lastRenderedPageBreak/>
         <w:tab/>
       </w:r>
       <w:r>
@@ -1408,7 +1491,6 @@
           <w:sz w:val="24"/>
           <w:szCs w:val="24"/>
         </w:rPr>
-        <w:lastRenderedPageBreak/>
         <w:t>1.4 Internal Requirements</w:t>
       </w:r>
     </w:p>
@@ -3246,7 +3328,7 @@
                     <pic:cNvPicPr/>
                   </pic:nvPicPr>
                   <pic:blipFill>
-                    <a:blip r:embed="rId8" cstate="print"/>
+                    <a:blip r:embed="rId12" cstate="print"/>
                     <a:stretch>
                       <a:fillRect/>
                     </a:stretch>
@@ -3307,7 +3389,7 @@
                     <pic:cNvPicPr/>
                   </pic:nvPicPr>
                   <pic:blipFill>
-                    <a:blip r:embed="rId9" cstate="print"/>
+                    <a:blip r:embed="rId13" cstate="print"/>
                     <a:stretch>
                       <a:fillRect/>
                     </a:stretch>
@@ -3462,9 +3544,9 @@
       </w:pPr>
     </w:p>
     <w:sectPr>
-      <w:headerReference w:type="default" r:id="rId10"/>
-      <w:headerReference w:type="first" r:id="rId11"/>
-      <w:footerReference w:type="first" r:id="rId12"/>
+      <w:headerReference w:type="default" r:id="rId14"/>
+      <w:headerReference w:type="first" r:id="rId15"/>
+      <w:footerReference w:type="first" r:id="rId16"/>
       <w:pgSz w:w="12240" w:h="15840"/>
       <w:pgMar w:top="575" w:right="720" w:bottom="720" w:left="1008" w:header="720" w:footer="720" w:gutter="0"/>
       <w:pgNumType w:start="1"/>
@@ -3864,6 +3946,10 @@
         <w:p>
           <w:pPr>
             <w:pStyle w:val="normal0"/>
+            <w:numPr>
+              <w:ilvl w:val="0"/>
+              <w:numId w:val="4"/>
+            </w:numPr>
             <w:spacing w:after="288" w:line="240" w:lineRule="auto"/>
             <w:jc w:val="center"/>
           </w:pPr>
@@ -3878,6 +3964,9 @@
             <w:pStyle w:val="normal0"/>
             <w:spacing w:after="288" w:line="240" w:lineRule="auto"/>
           </w:pPr>
+          <w:r>
+            <w:t>Modified External/ Internal Requirements</w:t>
+          </w:r>
         </w:p>
       </w:tc>
       <w:tc>
@@ -3903,6 +3992,9 @@
             <w:pStyle w:val="normal0"/>
             <w:spacing w:after="288" w:line="240" w:lineRule="auto"/>
           </w:pPr>
+          <w:r>
+            <w:t>05/12/16</w:t>
+          </w:r>
         </w:p>
       </w:tc>
     </w:tr>
@@ -5051,7 +5143,7 @@
               <w:rPr>
                 <w:noProof/>
               </w:rPr>
-              <w:t>2</w:t>
+              <w:t>5</w:t>
             </w:r>
           </w:fldSimple>
           <w:r>
@@ -5593,6 +5685,118 @@
 <file path=word/numbering.xml><?xml version="1.0" encoding="utf-8"?>
 <w:numbering xmlns:ve="http://schemas.openxmlformats.org/markup-compatibility/2006" xmlns:o="urn:schemas-microsoft-com:office:office" xmlns:r="http://schemas.openxmlformats.org/officeDocument/2006/relationships" xmlns:m="http://schemas.openxmlformats.org/officeDocument/2006/math" xmlns:v="urn:schemas-microsoft-com:vml" xmlns:wp="http://schemas.openxmlformats.org/drawingml/2006/wordprocessingDrawing" xmlns:w10="urn:schemas-microsoft-com:office:word" xmlns:w="http://schemas.openxmlformats.org/wordprocessingml/2006/main" xmlns:wne="http://schemas.microsoft.com/office/word/2006/wordml">
   <w:abstractNum w:abstractNumId="0">
+    <w:nsid w:val="3A0B6D85"/>
+    <w:multiLevelType w:val="hybridMultilevel"/>
+    <w:tmpl w:val="E5487638"/>
+    <w:lvl w:ilvl="0" w:tplc="A268F0FE">
+      <w:numFmt w:val="bullet"/>
+      <w:lvlText w:val="-"/>
+      <w:lvlJc w:val="left"/>
+      <w:pPr>
+        <w:ind w:left="720" w:hanging="360"/>
+      </w:pPr>
+      <w:rPr>
+        <w:rFonts w:ascii="Arial" w:eastAsia="Arial" w:hAnsi="Arial" w:cs="Arial" w:hint="default"/>
+      </w:rPr>
+    </w:lvl>
+    <w:lvl w:ilvl="1" w:tplc="04090003" w:tentative="1">
+      <w:start w:val="1"/>
+      <w:numFmt w:val="bullet"/>
+      <w:lvlText w:val="o"/>
+      <w:lvlJc w:val="left"/>
+      <w:pPr>
+        <w:ind w:left="1440" w:hanging="360"/>
+      </w:pPr>
+      <w:rPr>
+        <w:rFonts w:ascii="Courier New" w:hAnsi="Courier New" w:cs="Courier New" w:hint="default"/>
+      </w:rPr>
+    </w:lvl>
+    <w:lvl w:ilvl="2" w:tplc="04090005" w:tentative="1">
+      <w:start w:val="1"/>
+      <w:numFmt w:val="bullet"/>
+      <w:lvlText w:val=""/>
+      <w:lvlJc w:val="left"/>
+      <w:pPr>
+        <w:ind w:left="2160" w:hanging="360"/>
+      </w:pPr>
+      <w:rPr>
+        <w:rFonts w:ascii="Wingdings" w:hAnsi="Wingdings" w:hint="default"/>
+      </w:rPr>
+    </w:lvl>
+    <w:lvl w:ilvl="3" w:tplc="04090001" w:tentative="1">
+      <w:start w:val="1"/>
+      <w:numFmt w:val="bullet"/>
+      <w:lvlText w:val=""/>
+      <w:lvlJc w:val="left"/>
+      <w:pPr>
+        <w:ind w:left="2880" w:hanging="360"/>
+      </w:pPr>
+      <w:rPr>
+        <w:rFonts w:ascii="Symbol" w:hAnsi="Symbol" w:hint="default"/>
+      </w:rPr>
+    </w:lvl>
+    <w:lvl w:ilvl="4" w:tplc="04090003" w:tentative="1">
+      <w:start w:val="1"/>
+      <w:numFmt w:val="bullet"/>
+      <w:lvlText w:val="o"/>
+      <w:lvlJc w:val="left"/>
+      <w:pPr>
+        <w:ind w:left="3600" w:hanging="360"/>
+      </w:pPr>
+      <w:rPr>
+        <w:rFonts w:ascii="Courier New" w:hAnsi="Courier New" w:cs="Courier New" w:hint="default"/>
+      </w:rPr>
+    </w:lvl>
+    <w:lvl w:ilvl="5" w:tplc="04090005" w:tentative="1">
+      <w:start w:val="1"/>
+      <w:numFmt w:val="bullet"/>
+      <w:lvlText w:val=""/>
+      <w:lvlJc w:val="left"/>
+      <w:pPr>
+        <w:ind w:left="4320" w:hanging="360"/>
+      </w:pPr>
+      <w:rPr>
+        <w:rFonts w:ascii="Wingdings" w:hAnsi="Wingdings" w:hint="default"/>
+      </w:rPr>
+    </w:lvl>
+    <w:lvl w:ilvl="6" w:tplc="04090001" w:tentative="1">
+      <w:start w:val="1"/>
+      <w:numFmt w:val="bullet"/>
+      <w:lvlText w:val=""/>
+      <w:lvlJc w:val="left"/>
+      <w:pPr>
+        <w:ind w:left="5040" w:hanging="360"/>
+      </w:pPr>
+      <w:rPr>
+        <w:rFonts w:ascii="Symbol" w:hAnsi="Symbol" w:hint="default"/>
+      </w:rPr>
+    </w:lvl>
+    <w:lvl w:ilvl="7" w:tplc="04090003" w:tentative="1">
+      <w:start w:val="1"/>
+      <w:numFmt w:val="bullet"/>
+      <w:lvlText w:val="o"/>
+      <w:lvlJc w:val="left"/>
+      <w:pPr>
+        <w:ind w:left="5760" w:hanging="360"/>
+      </w:pPr>
+      <w:rPr>
+        <w:rFonts w:ascii="Courier New" w:hAnsi="Courier New" w:cs="Courier New" w:hint="default"/>
+      </w:rPr>
+    </w:lvl>
+    <w:lvl w:ilvl="8" w:tplc="04090005" w:tentative="1">
+      <w:start w:val="1"/>
+      <w:numFmt w:val="bullet"/>
+      <w:lvlText w:val=""/>
+      <w:lvlJc w:val="left"/>
+      <w:pPr>
+        <w:ind w:left="6480" w:hanging="360"/>
+      </w:pPr>
+      <w:rPr>
+        <w:rFonts w:ascii="Wingdings" w:hAnsi="Wingdings" w:hint="default"/>
+      </w:rPr>
+    </w:lvl>
+  </w:abstractNum>
+  <w:abstractNum w:abstractNumId="1">
     <w:nsid w:val="40362770"/>
     <w:multiLevelType w:val="multilevel"/>
     <w:tmpl w:val="553EAF4E"/>
@@ -5705,7 +5909,7 @@
       </w:rPr>
     </w:lvl>
   </w:abstractNum>
-  <w:abstractNum w:abstractNumId="1">
+  <w:abstractNum w:abstractNumId="2">
     <w:nsid w:val="46E038EB"/>
     <w:multiLevelType w:val="multilevel"/>
     <w:tmpl w:val="0C929A76"/>
@@ -5819,7 +6023,7 @@
       </w:rPr>
     </w:lvl>
   </w:abstractNum>
-  <w:abstractNum w:abstractNumId="2">
+  <w:abstractNum w:abstractNumId="3">
     <w:nsid w:val="48E718A7"/>
     <w:multiLevelType w:val="multilevel"/>
     <w:tmpl w:val="FF5E72EE"/>
@@ -5933,12 +6137,15 @@
     </w:lvl>
   </w:abstractNum>
   <w:num w:numId="1">
+    <w:abstractNumId w:val="2"/>
+  </w:num>
+  <w:num w:numId="2">
+    <w:abstractNumId w:val="3"/>
+  </w:num>
+  <w:num w:numId="3">
     <w:abstractNumId w:val="1"/>
   </w:num>
-  <w:num w:numId="2">
-    <w:abstractNumId w:val="2"/>
-  </w:num>
-  <w:num w:numId="3">
+  <w:num w:numId="4">
     <w:abstractNumId w:val="0"/>
   </w:num>
 </w:numbering>
@@ -6697,7 +6904,7 @@
 </file>
 
 <file path=customXml/itemProps1.xml><?xml version="1.0" encoding="utf-8"?>
-<ds:datastoreItem xmlns:ds="http://schemas.openxmlformats.org/officeDocument/2006/customXml" ds:itemID="{E6884740-3175-4ACE-A20E-72490C3BAC5C}">
+<ds:datastoreItem xmlns:ds="http://schemas.openxmlformats.org/officeDocument/2006/customXml" ds:itemID="{8BE35418-6AC0-4D63-BEA3-57A178CFC14B}">
   <ds:schemaRefs>
     <ds:schemaRef ds:uri="http://schemas.openxmlformats.org/officeDocument/2006/bibliography"/>
   </ds:schemaRefs>

</xml_diff>